<commit_message>
how was the last update made 6 months ago wtf
</commit_message>
<xml_diff>
--- a/1. rocnik/BIOLÓGIA/biológia bunkky.docx
+++ b/1. rocnik/BIOLÓGIA/biológia bunkky.docx
@@ -34,6 +34,8 @@
       <w:r>
         <w:t>Bunka – základná štruktúrna a funkčná jednotka všetkých živých organizmov</w:t>
       </w:r>
+      <w:bookmarkStart w:id="0" w:name="_GoBack"/>
+      <w:bookmarkEnd w:id="0"/>
     </w:p>
     <w:p>
       <w:r>
@@ -213,21 +215,17 @@
           <w:numId w:val="1"/>
         </w:numPr>
       </w:pPr>
-      <w:proofErr w:type="spellStart"/>
-      <w:r>
-        <w:t>Zváčšenie</w:t>
-      </w:r>
-      <w:proofErr w:type="spellEnd"/>
-      <w:r>
-        <w:t xml:space="preserve"> mikroskopu = </w:t>
-      </w:r>
-      <w:proofErr w:type="spellStart"/>
-      <w:r>
-        <w:t>hotnota</w:t>
-      </w:r>
-      <w:proofErr w:type="spellEnd"/>
-      <w:r>
-        <w:t xml:space="preserve"> objektívu * hodnota </w:t>
+      <w:r>
+        <w:t>Zvä</w:t>
+      </w:r>
+      <w:r>
+        <w:t>čšenie mikroskopu =</w:t>
+      </w:r>
+      <w:r>
+        <w:t xml:space="preserve"> hod</w:t>
+      </w:r>
+      <w:r>
+        <w:t xml:space="preserve">nota objektívu * hodnota </w:t>
       </w:r>
       <w:proofErr w:type="spellStart"/>
       <w:r>
@@ -243,11 +241,9 @@
           <w:numId w:val="1"/>
         </w:numPr>
       </w:pPr>
-      <w:proofErr w:type="spellStart"/>
-      <w:r>
-        <w:t>Zdokonalovanie</w:t>
-      </w:r>
-      <w:proofErr w:type="spellEnd"/>
+      <w:r>
+        <w:t>Zdokonaľovanie</w:t>
+      </w:r>
       <w:r>
         <w:t xml:space="preserve"> mikroskopu =&gt; rozvoj cytológie</w:t>
       </w:r>
@@ -273,13 +269,14 @@
         </w:numPr>
       </w:pPr>
       <w:r>
-        <w:t xml:space="preserve">Optický – pozorovanie mikroskopických častí </w:t>
-      </w:r>
-      <w:proofErr w:type="spellStart"/>
-      <w:r>
-        <w:t>bunnky</w:t>
-      </w:r>
-      <w:proofErr w:type="spellEnd"/>
+        <w:t>Optický – pozor</w:t>
+      </w:r>
+      <w:r>
+        <w:t>ovanie mikroskopických častí bu</w:t>
+      </w:r>
+      <w:r>
+        <w:t>nky</w:t>
+      </w:r>
     </w:p>
     <w:p>
       <w:pPr>
@@ -375,8 +372,6 @@
       <w:r>
         <w:t>Závisí od druhu organizmu, typu bunky a od veku</w:t>
       </w:r>
-      <w:bookmarkStart w:id="0" w:name="_GoBack"/>
-      <w:bookmarkEnd w:id="0"/>
     </w:p>
     <w:p>
       <w:pPr>

</xml_diff>